<commit_message>
Samples, presentation and labs
</commit_message>
<xml_diff>
--- a/SPFX Connecting to SP and React/Laboratorio SPFx Connecting to SharePoint.v1.docx
+++ b/SPFX Connecting to SP and React/Laboratorio SPFx Connecting to SharePoint.v1.docx
@@ -152,7 +152,7 @@
           <w:r>
             <w:fldChar w:fldCharType="separate"/>
           </w:r>
-          <w:hyperlink w:anchor="_Toc497541614" w:history="1">
+          <w:hyperlink w:anchor="_Toc497560073" w:history="1">
             <w:r>
               <w:rPr>
                 <w:rStyle w:val="Hyperlink"/>
@@ -196,7 +196,7 @@
                 <w:noProof/>
                 <w:webHidden/>
               </w:rPr>
-              <w:instrText xml:space="preserve"> PAGEREF _Toc497541614 \h </w:instrText>
+              <w:instrText xml:space="preserve"> PAGEREF _Toc497560073 \h </w:instrText>
             </w:r>
             <w:r>
               <w:rPr>
@@ -240,7 +240,7 @@
               <w:lang w:val="es-ES" w:eastAsia="es-ES"/>
             </w:rPr>
           </w:pPr>
-          <w:hyperlink w:anchor="_Toc497541615" w:history="1">
+          <w:hyperlink w:anchor="_Toc497560074" w:history="1">
             <w:r>
               <w:rPr>
                 <w:rStyle w:val="Hyperlink"/>
@@ -284,7 +284,7 @@
                 <w:noProof/>
                 <w:webHidden/>
               </w:rPr>
-              <w:instrText xml:space="preserve"> PAGEREF _Toc497541615 \h </w:instrText>
+              <w:instrText xml:space="preserve"> PAGEREF _Toc497560074 \h </w:instrText>
             </w:r>
             <w:r>
               <w:rPr>
@@ -328,7 +328,7 @@
               <w:lang w:val="es-ES" w:eastAsia="es-ES"/>
             </w:rPr>
           </w:pPr>
-          <w:hyperlink w:anchor="_Toc497541616" w:history="1">
+          <w:hyperlink w:anchor="_Toc497560075" w:history="1">
             <w:r>
               <w:rPr>
                 <w:rStyle w:val="Hyperlink"/>
@@ -372,7 +372,7 @@
                 <w:noProof/>
                 <w:webHidden/>
               </w:rPr>
-              <w:instrText xml:space="preserve"> PAGEREF _Toc497541616 \h </w:instrText>
+              <w:instrText xml:space="preserve"> PAGEREF _Toc497560075 \h </w:instrText>
             </w:r>
             <w:r>
               <w:rPr>
@@ -416,7 +416,7 @@
               <w:lang w:val="es-ES" w:eastAsia="es-ES"/>
             </w:rPr>
           </w:pPr>
-          <w:hyperlink w:anchor="_Toc497541617" w:history="1">
+          <w:hyperlink w:anchor="_Toc497560076" w:history="1">
             <w:r>
               <w:rPr>
                 <w:rStyle w:val="Hyperlink"/>
@@ -460,7 +460,7 @@
                 <w:noProof/>
                 <w:webHidden/>
               </w:rPr>
-              <w:instrText xml:space="preserve"> PAGEREF _Toc497541617 \h </w:instrText>
+              <w:instrText xml:space="preserve"> PAGEREF _Toc497560076 \h </w:instrText>
             </w:r>
             <w:r>
               <w:rPr>
@@ -504,7 +504,7 @@
               <w:lang w:val="es-ES" w:eastAsia="es-ES"/>
             </w:rPr>
           </w:pPr>
-          <w:hyperlink w:anchor="_Toc497541618" w:history="1">
+          <w:hyperlink w:anchor="_Toc497560077" w:history="1">
             <w:r>
               <w:rPr>
                 <w:rStyle w:val="Hyperlink"/>
@@ -548,7 +548,7 @@
                 <w:noProof/>
                 <w:webHidden/>
               </w:rPr>
-              <w:instrText xml:space="preserve"> PAGEREF _Toc497541618 \h </w:instrText>
+              <w:instrText xml:space="preserve"> PAGEREF _Toc497560077 \h </w:instrText>
             </w:r>
             <w:r>
               <w:rPr>
@@ -569,6 +569,94 @@
                 <w:webHidden/>
               </w:rPr>
               <w:t>9</w:t>
+            </w:r>
+            <w:r>
+              <w:rPr>
+                <w:noProof/>
+                <w:webHidden/>
+              </w:rPr>
+              <w:fldChar w:fldCharType="end"/>
+            </w:r>
+          </w:hyperlink>
+        </w:p>
+        <w:p>
+          <w:pPr>
+            <w:pStyle w:val="TOC1"/>
+            <w:tabs>
+              <w:tab w:val="left" w:pos="440"/>
+              <w:tab w:val="right" w:leader="dot" w:pos="8494"/>
+            </w:tabs>
+            <w:rPr>
+              <w:rFonts w:eastAsiaTheme="minorEastAsia"/>
+              <w:noProof/>
+              <w:lang w:val="es-ES" w:eastAsia="es-ES"/>
+            </w:rPr>
+          </w:pPr>
+          <w:hyperlink w:anchor="_Toc497560078" w:history="1">
+            <w:r>
+              <w:rPr>
+                <w:rStyle w:val="Hyperlink"/>
+                <w:noProof/>
+                <w:lang w:val="es-ES"/>
+              </w:rPr>
+              <w:t>6.</w:t>
+            </w:r>
+            <w:r>
+              <w:rPr>
+                <w:rFonts w:eastAsiaTheme="minorEastAsia"/>
+                <w:noProof/>
+                <w:lang w:val="es-ES" w:eastAsia="es-ES"/>
+              </w:rPr>
+              <w:tab/>
+            </w:r>
+            <w:r>
+              <w:rPr>
+                <w:rStyle w:val="Hyperlink"/>
+                <w:noProof/>
+                <w:lang w:val="es-ES"/>
+              </w:rPr>
+              <w:t>Referencias</w:t>
+            </w:r>
+            <w:r>
+              <w:rPr>
+                <w:noProof/>
+                <w:webHidden/>
+              </w:rPr>
+              <w:tab/>
+            </w:r>
+            <w:r>
+              <w:rPr>
+                <w:noProof/>
+                <w:webHidden/>
+              </w:rPr>
+              <w:fldChar w:fldCharType="begin"/>
+            </w:r>
+            <w:r>
+              <w:rPr>
+                <w:noProof/>
+                <w:webHidden/>
+              </w:rPr>
+              <w:instrText xml:space="preserve"> PAGEREF _Toc497560078 \h </w:instrText>
+            </w:r>
+            <w:r>
+              <w:rPr>
+                <w:noProof/>
+                <w:webHidden/>
+              </w:rPr>
+            </w:r>
+            <w:r>
+              <w:rPr>
+                <w:noProof/>
+                <w:webHidden/>
+              </w:rPr>
+              <w:fldChar w:fldCharType="separate"/>
+            </w:r>
+            <w:r>
+              <w:rPr>
+                <w:noProof/>
+                <w:webHidden/>
+              </w:rPr>
+              <w:t>11</w:t>
             </w:r>
             <w:r>
               <w:rPr>
@@ -597,6 +685,8 @@
           <w:lang w:val="es-ES"/>
         </w:rPr>
       </w:pPr>
+      <w:bookmarkStart w:id="0" w:name="_GoBack"/>
+      <w:bookmarkEnd w:id="0"/>
     </w:p>
     <w:p>
       <w:pPr>
@@ -622,14 +712,14 @@
           <w:lang w:val="es-ES"/>
         </w:rPr>
       </w:pPr>
-      <w:bookmarkStart w:id="0" w:name="_Toc497541614"/>
+      <w:bookmarkStart w:id="1" w:name="_Toc497560073"/>
       <w:r>
         <w:rPr>
           <w:lang w:val="es-ES"/>
         </w:rPr>
         <w:t>Configuración de entorno de desarrollo</w:t>
       </w:r>
-      <w:bookmarkEnd w:id="0"/>
+      <w:bookmarkEnd w:id="1"/>
     </w:p>
     <w:p>
       <w:pPr>
@@ -771,14 +861,14 @@
           <w:lang w:val="es-ES"/>
         </w:rPr>
       </w:pPr>
-      <w:bookmarkStart w:id="1" w:name="_Toc497541615"/>
+      <w:bookmarkStart w:id="2" w:name="_Toc497560074"/>
       <w:r>
         <w:rPr>
           <w:lang w:val="es-ES"/>
         </w:rPr>
         <w:t>Configuración de tenant</w:t>
       </w:r>
-      <w:bookmarkEnd w:id="1"/>
+      <w:bookmarkEnd w:id="2"/>
     </w:p>
     <w:p>
       <w:pPr>
@@ -846,14 +936,14 @@
           <w:lang w:val="es-ES"/>
         </w:rPr>
       </w:pPr>
-      <w:bookmarkStart w:id="2" w:name="_Toc497541616"/>
+      <w:bookmarkStart w:id="3" w:name="_Toc497560075"/>
       <w:r>
         <w:rPr>
           <w:lang w:val="es-ES"/>
         </w:rPr>
         <w:t>Creación del Proyecto</w:t>
       </w:r>
-      <w:bookmarkEnd w:id="2"/>
+      <w:bookmarkEnd w:id="3"/>
     </w:p>
     <w:p>
       <w:pPr>
@@ -1481,7 +1571,7 @@
           <w:lang w:val="es-ES"/>
         </w:rPr>
       </w:pPr>
-      <w:bookmarkStart w:id="3" w:name="_Toc497541617"/>
+      <w:bookmarkStart w:id="4" w:name="_Toc497560076"/>
       <w:r>
         <w:rPr>
           <w:lang w:val="es-ES"/>
@@ -1494,7 +1584,7 @@
         </w:rPr>
         <w:t>Office Fabric</w:t>
       </w:r>
-      <w:bookmarkEnd w:id="3"/>
+      <w:bookmarkEnd w:id="4"/>
     </w:p>
     <w:p>
       <w:pPr>
@@ -7395,14 +7485,14 @@
           <w:lang w:val="es-ES"/>
         </w:rPr>
       </w:pPr>
-      <w:bookmarkStart w:id="4" w:name="_Toc497541618"/>
+      <w:bookmarkStart w:id="5" w:name="_Toc497560077"/>
       <w:r>
         <w:rPr>
           <w:lang w:val="es-ES"/>
         </w:rPr>
         <w:t>Obtener datos de SharePoint</w:t>
       </w:r>
-      <w:bookmarkEnd w:id="4"/>
+      <w:bookmarkEnd w:id="5"/>
     </w:p>
     <w:p>
       <w:pPr>
@@ -10444,8 +10534,218 @@
           <w:lang w:val="es-ES"/>
         </w:rPr>
       </w:pPr>
-      <w:bookmarkStart w:id="5" w:name="_GoBack"/>
-      <w:bookmarkEnd w:id="5"/>
+    </w:p>
+    <w:p>
+      <w:pPr>
+        <w:rPr>
+          <w:lang w:val="es-ES"/>
+        </w:rPr>
+      </w:pPr>
+    </w:p>
+    <w:p>
+      <w:pPr>
+        <w:rPr>
+          <w:lang w:val="es-ES"/>
+        </w:rPr>
+      </w:pPr>
+    </w:p>
+    <w:p>
+      <w:pPr>
+        <w:pStyle w:val="Heading1"/>
+        <w:numPr>
+          <w:ilvl w:val="0"/>
+          <w:numId w:val="2"/>
+        </w:numPr>
+        <w:rPr>
+          <w:lang w:val="es-ES"/>
+        </w:rPr>
+      </w:pPr>
+      <w:bookmarkStart w:id="6" w:name="_Toc497560078"/>
+      <w:r>
+        <w:rPr>
+          <w:lang w:val="es-ES"/>
+        </w:rPr>
+        <w:t>Referencias</w:t>
+      </w:r>
+      <w:bookmarkEnd w:id="6"/>
+    </w:p>
+    <w:p>
+      <w:pPr>
+        <w:rPr>
+          <w:lang w:val="es-ES"/>
+        </w:rPr>
+      </w:pPr>
+      <w:r>
+        <w:rPr>
+          <w:lang w:val="es-ES"/>
+        </w:rPr>
+        <w:t xml:space="preserve">SPFx – </w:t>
+      </w:r>
+      <w:r>
+        <w:rPr>
+          <w:lang w:val="es-ES"/>
+        </w:rPr>
+        <w:t>SPFx</w:t>
+      </w:r>
+      <w:r>
+        <w:rPr>
+          <w:lang w:val="es-ES"/>
+        </w:rPr>
+        <w:t xml:space="preserve"> - </w:t>
+      </w:r>
+      <w:hyperlink r:id="rId20" w:history="1">
+        <w:r>
+          <w:rPr>
+            <w:rStyle w:val="Hyperlink"/>
+            <w:lang w:val="es-ES"/>
+          </w:rPr>
+          <w:t>https://docs.microsoft.com/en-us/sharepoint/dev/spfx/sharepoint-framework-overview</w:t>
+        </w:r>
+      </w:hyperlink>
+      <w:r>
+        <w:rPr>
+          <w:lang w:val="es-ES"/>
+        </w:rPr>
+        <w:t xml:space="preserve"> </w:t>
+      </w:r>
+    </w:p>
+    <w:p>
+      <w:pPr>
+        <w:rPr>
+          <w:lang w:val="es-ES"/>
+        </w:rPr>
+      </w:pPr>
+      <w:r>
+        <w:rPr>
+          <w:lang w:val="es-ES"/>
+        </w:rPr>
+        <w:t xml:space="preserve">Office Fabric UI - </w:t>
+      </w:r>
+      <w:hyperlink r:id="rId21" w:anchor="/styles/animations" w:history="1">
+        <w:r>
+          <w:rPr>
+            <w:rStyle w:val="Hyperlink"/>
+            <w:lang w:val="es-ES"/>
+          </w:rPr>
+          <w:t>https://developer.microsoft.com/en-us/fabric#/styles/animations</w:t>
+        </w:r>
+      </w:hyperlink>
+      <w:r>
+        <w:rPr>
+          <w:lang w:val="es-ES"/>
+        </w:rPr>
+        <w:t xml:space="preserve"> </w:t>
+      </w:r>
+    </w:p>
+    <w:p>
+      <w:pPr>
+        <w:rPr>
+          <w:lang w:val="es-ES"/>
+        </w:rPr>
+      </w:pPr>
+      <w:r>
+        <w:rPr>
+          <w:lang w:val="es-ES"/>
+        </w:rPr>
+        <w:t>Connect to SharePoint</w:t>
+      </w:r>
+      <w:r>
+        <w:rPr>
+          <w:lang w:val="es-ES"/>
+        </w:rPr>
+        <w:t xml:space="preserve"> - </w:t>
+      </w:r>
+      <w:hyperlink r:id="rId22" w:history="1">
+        <w:r>
+          <w:rPr>
+            <w:rStyle w:val="Hyperlink"/>
+            <w:lang w:val="es-ES"/>
+          </w:rPr>
+          <w:t>https://docs.microsoft.com/en-us/sharepoint/dev/spfx/web-parts/get-started/connect-to-sharepoint</w:t>
+        </w:r>
+      </w:hyperlink>
+      <w:r>
+        <w:rPr>
+          <w:lang w:val="es-ES"/>
+        </w:rPr>
+        <w:t xml:space="preserve"> </w:t>
+      </w:r>
+    </w:p>
+    <w:p>
+      <w:pPr>
+        <w:rPr>
+          <w:lang w:val="es-ES"/>
+        </w:rPr>
+      </w:pPr>
+      <w:r>
+        <w:rPr>
+          <w:lang w:val="es-ES"/>
+        </w:rPr>
+        <w:t>PnP JavaScript Core</w:t>
+      </w:r>
+      <w:r>
+        <w:rPr>
+          <w:lang w:val="es-ES"/>
+        </w:rPr>
+        <w:t xml:space="preserve"> - </w:t>
+      </w:r>
+      <w:hyperlink r:id="rId23" w:history="1">
+        <w:r>
+          <w:rPr>
+            <w:rStyle w:val="Hyperlink"/>
+            <w:lang w:val="es-ES"/>
+          </w:rPr>
+          <w:t>https://github.com/SharePoint/PnP-JS-Core</w:t>
+        </w:r>
+      </w:hyperlink>
+      <w:r>
+        <w:rPr>
+          <w:lang w:val="es-ES"/>
+        </w:rPr>
+        <w:t xml:space="preserve"> </w:t>
+      </w:r>
+    </w:p>
+    <w:p>
+      <w:pPr>
+        <w:rPr>
+          <w:lang w:val="es-ES"/>
+        </w:rPr>
+      </w:pPr>
+      <w:r>
+        <w:rPr>
+          <w:lang w:val="es-ES"/>
+        </w:rPr>
+        <w:t xml:space="preserve">Ejemplos SPFx - </w:t>
+      </w:r>
+      <w:hyperlink r:id="rId24" w:history="1">
+        <w:r>
+          <w:rPr>
+            <w:rStyle w:val="Hyperlink"/>
+            <w:lang w:val="es-ES"/>
+          </w:rPr>
+          <w:t>https://github.com/SharePoint/sp-dev-fx-webparts/tree/master/samples</w:t>
+        </w:r>
+      </w:hyperlink>
+      <w:r>
+        <w:rPr>
+          <w:lang w:val="es-ES"/>
+        </w:rPr>
+        <w:t xml:space="preserve"> </w:t>
+      </w:r>
+    </w:p>
+    <w:p>
+      <w:pPr>
+        <w:rPr>
+          <w:lang w:val="es-ES"/>
+        </w:rPr>
+      </w:pPr>
+    </w:p>
+    <w:p>
+      <w:pPr>
+        <w:rPr>
+          <w:lang w:val="es-ES"/>
+        </w:rPr>
+      </w:pPr>
     </w:p>
     <w:p>
       <w:pPr>
@@ -11677,7 +11977,7 @@
 </file>
 
 <file path=customXml/itemProps1.xml><?xml version="1.0" encoding="utf-8"?>
-<ds:datastoreItem xmlns:ds="http://schemas.openxmlformats.org/officeDocument/2006/customXml" ds:itemID="{AE0EBE21-5A67-499A-A304-FA02079D6299}">
+<ds:datastoreItem xmlns:ds="http://schemas.openxmlformats.org/officeDocument/2006/customXml" ds:itemID="{3D5BAB66-DD15-4383-BEAF-415BCD457B7D}">
   <ds:schemaRefs>
     <ds:schemaRef ds:uri="http://schemas.openxmlformats.org/officeDocument/2006/bibliography"/>
   </ds:schemaRefs>

</xml_diff>